<commit_message>
Tuan thay doi noi dung moi tren word
</commit_message>
<xml_diff>
--- a/TuanWord1.docx
+++ b/TuanWord1.docx
@@ -4,7 +4,10 @@
   <w:body>
     <w:p>
       <w:r>
-        <w:t>Noi dung cu</w:t>
+        <w:t xml:space="preserve">Noi dung </w:t>
+      </w:r>
+      <w:r>
+        <w:t>MOI</w:t>
       </w:r>
     </w:p>
     <w:sectPr>

</xml_diff>

<commit_message>
Revert "Tuan thay doi noi dung moi tren word"
</commit_message>
<xml_diff>
--- a/TuanWord1.docx
+++ b/TuanWord1.docx
@@ -4,10 +4,7 @@
   <w:body>
     <w:p>
       <w:r>
-        <w:t xml:space="preserve">Noi dung </w:t>
-      </w:r>
-      <w:r>
-        <w:t>MOI</w:t>
+        <w:t>Noi dung cu</w:t>
       </w:r>
     </w:p>
     <w:sectPr>

</xml_diff>